<commit_message>
Atualização da Documentação - Projetos de Interface do Usuário
</commit_message>
<xml_diff>
--- a/Documentacao/Interfaces/Interface de Usuario - Menu.docx
+++ b/Documentacao/Interfaces/Interface de Usuario - Menu.docx
@@ -192,7 +192,7 @@
     </w:p>
     <w:tbl>
       <w:tblPr>
-        <w:tblW w:w="9212" w:type="dxa"/>
+        <w:tblW w:w="9435" w:type="dxa"/>
         <w:tblInd w:w="-70" w:type="dxa"/>
         <w:tblBorders>
           <w:top w:val="single" w:color="000000" w:themeColor="text1" w:sz="4" w:space="0"/>
@@ -206,7 +206,7 @@
         <w:tblLook w:val="0000" w:firstRow="0" w:lastRow="0" w:firstColumn="0" w:lastColumn="0" w:noHBand="0" w:noVBand="0"/>
       </w:tblPr>
       <w:tblGrid>
-        <w:gridCol w:w="9212"/>
+        <w:gridCol w:w="9435"/>
       </w:tblGrid>
       <w:tr xmlns:wp14="http://schemas.microsoft.com/office/word/2010/wordml" wp14:textId="77777777">
         <w:trPr>
@@ -214,7 +214,7 @@
         </w:trPr>
         <w:tc>
           <w:tcPr>
-            <w:tcW w:w="9212" w:type="dxa"/>
+            <w:tcW w:w="9435" w:type="dxa"/>
             <w:tcMar/>
           </w:tcPr>
           <w:p wp14:textId="72FB8605">
@@ -308,7 +308,7 @@
         </w:trPr>
         <w:tc>
           <w:tcPr>
-            <w:tcW w:w="9212" w:type="dxa"/>
+            <w:tcW w:w="9435" w:type="dxa"/>
             <w:tcMar/>
           </w:tcPr>
           <w:p>
@@ -317,10 +317,10 @@
             </w:pPr>
             <w:r>
               <w:drawing>
-                <wp:inline wp14:editId="0DC4EDA1" wp14:anchorId="08D6EC09">
-                  <wp:extent cx="5762626" cy="4143375"/>
+                <wp:inline wp14:editId="7D94A891" wp14:anchorId="1095F34F">
+                  <wp:extent cx="5857876" cy="2960658"/>
                   <wp:effectExtent l="0" t="0" r="0" b="0"/>
-                  <wp:docPr id="915660280" name="" title=""/>
+                  <wp:docPr id="590142220" name="" title=""/>
                   <wp:cNvGraphicFramePr>
                     <a:graphicFrameLocks noChangeAspect="1"/>
                   </wp:cNvGraphicFramePr>
@@ -332,7 +332,7 @@
                           <pic:cNvPicPr/>
                         </pic:nvPicPr>
                         <pic:blipFill>
-                          <a:blip r:embed="R6783d6614eec411b">
+                          <a:blip r:embed="R5dbb532a708a4025">
                             <a:extLst>
                               <a:ext xmlns:a="http://schemas.openxmlformats.org/drawingml/2006/main" uri="{28A0092B-C50C-407E-A947-70E740481C1C}">
                                 <a14:useLocalDpi val="0"/>
@@ -346,7 +346,7 @@
                         <pic:spPr>
                           <a:xfrm>
                             <a:off x="0" y="0"/>
-                            <a:ext cx="5762626" cy="4143375"/>
+                            <a:ext cx="5857876" cy="2960658"/>
                           </a:xfrm>
                           <a:prstGeom prst="rect">
                             <a:avLst/>
@@ -367,7 +367,7 @@
         </w:trPr>
         <w:tc>
           <w:tcPr>
-            <w:tcW w:w="9212" w:type="dxa"/>
+            <w:tcW w:w="9435" w:type="dxa"/>
             <w:tcMar/>
           </w:tcPr>
           <w:p>
@@ -376,10 +376,10 @@
             </w:pPr>
             <w:r>
               <w:drawing>
-                <wp:inline wp14:editId="10771C1F" wp14:anchorId="3A0CCE05">
-                  <wp:extent cx="5762626" cy="4143375"/>
+                <wp:inline wp14:editId="7080FBD6" wp14:anchorId="65433F61">
+                  <wp:extent cx="5753098" cy="2905125"/>
                   <wp:effectExtent l="0" t="0" r="0" b="0"/>
-                  <wp:docPr id="60843816" name="" title=""/>
+                  <wp:docPr id="1698410509" name="" title=""/>
                   <wp:cNvGraphicFramePr>
                     <a:graphicFrameLocks noChangeAspect="1"/>
                   </wp:cNvGraphicFramePr>
@@ -391,7 +391,7 @@
                           <pic:cNvPicPr/>
                         </pic:nvPicPr>
                         <pic:blipFill>
-                          <a:blip r:embed="R7239453b5d214487">
+                          <a:blip r:embed="R078d198a91894a30">
                             <a:extLst>
                               <a:ext xmlns:a="http://schemas.openxmlformats.org/drawingml/2006/main" uri="{28A0092B-C50C-407E-A947-70E740481C1C}">
                                 <a14:useLocalDpi val="0"/>
@@ -405,7 +405,7 @@
                         <pic:spPr>
                           <a:xfrm>
                             <a:off x="0" y="0"/>
-                            <a:ext cx="5762626" cy="4143375"/>
+                            <a:ext cx="5753098" cy="2905125"/>
                           </a:xfrm>
                           <a:prstGeom prst="rect">
                             <a:avLst/>
@@ -426,7 +426,7 @@
         </w:trPr>
         <w:tc>
           <w:tcPr>
-            <w:tcW w:w="9212" w:type="dxa"/>
+            <w:tcW w:w="9435" w:type="dxa"/>
             <w:tcMar/>
           </w:tcPr>
           <w:p>
@@ -435,10 +435,10 @@
             </w:pPr>
             <w:r>
               <w:drawing>
-                <wp:inline wp14:editId="48E62B71" wp14:anchorId="2D60565B">
-                  <wp:extent cx="5762626" cy="4124325"/>
+                <wp:inline wp14:editId="1DDD20E3" wp14:anchorId="493F27B1">
+                  <wp:extent cx="5848352" cy="2952750"/>
                   <wp:effectExtent l="0" t="0" r="0" b="0"/>
-                  <wp:docPr id="1378475720" name="" title=""/>
+                  <wp:docPr id="1952917333" name="" title=""/>
                   <wp:cNvGraphicFramePr>
                     <a:graphicFrameLocks noChangeAspect="1"/>
                   </wp:cNvGraphicFramePr>
@@ -450,7 +450,7 @@
                           <pic:cNvPicPr/>
                         </pic:nvPicPr>
                         <pic:blipFill>
-                          <a:blip r:embed="R9144161caedc474a">
+                          <a:blip r:embed="R4cf4a994ab824b0e">
                             <a:extLst>
                               <a:ext xmlns:a="http://schemas.openxmlformats.org/drawingml/2006/main" uri="{28A0092B-C50C-407E-A947-70E740481C1C}">
                                 <a14:useLocalDpi val="0"/>
@@ -464,7 +464,7 @@
                         <pic:spPr>
                           <a:xfrm>
                             <a:off x="0" y="0"/>
-                            <a:ext cx="5762626" cy="4124325"/>
+                            <a:ext cx="5848352" cy="2952750"/>
                           </a:xfrm>
                           <a:prstGeom prst="rect">
                             <a:avLst/>
@@ -485,7 +485,7 @@
         </w:trPr>
         <w:tc>
           <w:tcPr>
-            <w:tcW w:w="9212" w:type="dxa"/>
+            <w:tcW w:w="9435" w:type="dxa"/>
             <w:tcMar/>
           </w:tcPr>
           <w:p>
@@ -494,10 +494,10 @@
             </w:pPr>
             <w:r>
               <w:drawing>
-                <wp:inline wp14:editId="67FDEA12" wp14:anchorId="51384E08">
-                  <wp:extent cx="5762626" cy="4152900"/>
+                <wp:inline wp14:editId="3A969064" wp14:anchorId="7AC9D75C">
+                  <wp:extent cx="5848352" cy="2952750"/>
                   <wp:effectExtent l="0" t="0" r="0" b="0"/>
-                  <wp:docPr id="1433094908" name="" title=""/>
+                  <wp:docPr id="1581810075" name="" title=""/>
                   <wp:cNvGraphicFramePr>
                     <a:graphicFrameLocks noChangeAspect="1"/>
                   </wp:cNvGraphicFramePr>
@@ -509,7 +509,7 @@
                           <pic:cNvPicPr/>
                         </pic:nvPicPr>
                         <pic:blipFill>
-                          <a:blip r:embed="Rdf8d00fce3964a1e">
+                          <a:blip r:embed="Rc283a61a2b9647ee">
                             <a:extLst>
                               <a:ext xmlns:a="http://schemas.openxmlformats.org/drawingml/2006/main" uri="{28A0092B-C50C-407E-A947-70E740481C1C}">
                                 <a14:useLocalDpi val="0"/>
@@ -523,7 +523,7 @@
                         <pic:spPr>
                           <a:xfrm>
                             <a:off x="0" y="0"/>
-                            <a:ext cx="5762626" cy="4152900"/>
+                            <a:ext cx="5848352" cy="2952750"/>
                           </a:xfrm>
                           <a:prstGeom prst="rect">
                             <a:avLst/>
@@ -544,7 +544,7 @@
         </w:trPr>
         <w:tc>
           <w:tcPr>
-            <w:tcW w:w="9212" w:type="dxa"/>
+            <w:tcW w:w="9435" w:type="dxa"/>
             <w:tcMar/>
           </w:tcPr>
           <w:p>
@@ -553,10 +553,10 @@
             </w:pPr>
             <w:r>
               <w:drawing>
-                <wp:inline wp14:editId="5B59F790" wp14:anchorId="4CA33D06">
-                  <wp:extent cx="5762626" cy="4114800"/>
+                <wp:inline wp14:editId="0DFC8E11" wp14:anchorId="76BEC26A">
+                  <wp:extent cx="5848352" cy="2952750"/>
                   <wp:effectExtent l="0" t="0" r="0" b="0"/>
-                  <wp:docPr id="418522744" name="" title=""/>
+                  <wp:docPr id="1088645446" name="" title=""/>
                   <wp:cNvGraphicFramePr>
                     <a:graphicFrameLocks noChangeAspect="1"/>
                   </wp:cNvGraphicFramePr>
@@ -568,7 +568,7 @@
                           <pic:cNvPicPr/>
                         </pic:nvPicPr>
                         <pic:blipFill>
-                          <a:blip r:embed="Ref6f9126cfaa4b16">
+                          <a:blip r:embed="R9c1dcd8735e34f01">
                             <a:extLst>
                               <a:ext xmlns:a="http://schemas.openxmlformats.org/drawingml/2006/main" uri="{28A0092B-C50C-407E-A947-70E740481C1C}">
                                 <a14:useLocalDpi val="0"/>
@@ -582,7 +582,55 @@
                         <pic:spPr>
                           <a:xfrm>
                             <a:off x="0" y="0"/>
-                            <a:ext cx="5762626" cy="4114800"/>
+                            <a:ext cx="5848352" cy="2952750"/>
+                          </a:xfrm>
+                          <a:prstGeom prst="rect">
+                            <a:avLst/>
+                          </a:prstGeom>
+                        </pic:spPr>
+                      </pic:pic>
+                    </a:graphicData>
+                  </a:graphic>
+                </wp:inline>
+              </w:drawing>
+            </w:r>
+          </w:p>
+          <w:p>
+            <w:pPr>
+              <w:pStyle w:val="Normal"/>
+            </w:pPr>
+            <w:r>
+              <w:drawing>
+                <wp:inline wp14:editId="125F2595" wp14:anchorId="05734D20">
+                  <wp:extent cx="5848352" cy="2952750"/>
+                  <wp:effectExtent l="0" t="0" r="0" b="0"/>
+                  <wp:docPr id="1603098959" name="" title=""/>
+                  <wp:cNvGraphicFramePr>
+                    <a:graphicFrameLocks noChangeAspect="1"/>
+                  </wp:cNvGraphicFramePr>
+                  <a:graphic>
+                    <a:graphicData uri="http://schemas.openxmlformats.org/drawingml/2006/picture">
+                      <pic:pic>
+                        <pic:nvPicPr>
+                          <pic:cNvPr id="0" name=""/>
+                          <pic:cNvPicPr/>
+                        </pic:nvPicPr>
+                        <pic:blipFill>
+                          <a:blip r:embed="Rf4a7870f80c94423">
+                            <a:extLst>
+                              <a:ext xmlns:a="http://schemas.openxmlformats.org/drawingml/2006/main" uri="{28A0092B-C50C-407E-A947-70E740481C1C}">
+                                <a14:useLocalDpi val="0"/>
+                              </a:ext>
+                            </a:extLst>
+                          </a:blip>
+                          <a:stretch>
+                            <a:fillRect/>
+                          </a:stretch>
+                        </pic:blipFill>
+                        <pic:spPr>
+                          <a:xfrm>
+                            <a:off x="0" y="0"/>
+                            <a:ext cx="5848352" cy="2952750"/>
                           </a:xfrm>
                           <a:prstGeom prst="rect">
                             <a:avLst/>
@@ -2769,6 +2817,7 @@
         <w:tc>
           <w:tcPr>
             <w:tcW w:w="1065" w:type="dxa"/>
+            <w:tcMar/>
           </w:tcPr>
           <w:p wp14:textId="77777777">
             <w:pPr>
@@ -2803,6 +2852,7 @@
         <w:tc>
           <w:tcPr>
             <w:tcW w:w="1680" w:type="dxa"/>
+            <w:tcMar/>
           </w:tcPr>
           <w:p wp14:textId="77777777">
             <w:pPr>
@@ -2837,6 +2887,7 @@
         <w:tc>
           <w:tcPr>
             <w:tcW w:w="4230" w:type="dxa"/>
+            <w:tcMar/>
           </w:tcPr>
           <w:p wp14:textId="77777777">
             <w:pPr>
@@ -2871,6 +2922,7 @@
         <w:tc>
           <w:tcPr>
             <w:tcW w:w="2220" w:type="dxa"/>
+            <w:tcMar/>
           </w:tcPr>
           <w:p wp14:textId="77777777">
             <w:pPr>
@@ -2910,6 +2962,7 @@
         <w:tc>
           <w:tcPr>
             <w:tcW w:w="1065" w:type="dxa"/>
+            <w:tcMar/>
           </w:tcPr>
           <w:p wp14:textId="77777777">
             <w:pPr>
@@ -2938,6 +2991,7 @@
         <w:tc>
           <w:tcPr>
             <w:tcW w:w="1680" w:type="dxa"/>
+            <w:tcMar/>
           </w:tcPr>
           <w:p wp14:textId="77777777">
             <w:pPr>
@@ -2969,6 +3023,7 @@
         <w:tc>
           <w:tcPr>
             <w:tcW w:w="4230" w:type="dxa"/>
+            <w:tcMar/>
           </w:tcPr>
           <w:p wp14:textId="77777777">
             <w:pPr>
@@ -3000,6 +3055,7 @@
         <w:tc>
           <w:tcPr>
             <w:tcW w:w="2220" w:type="dxa"/>
+            <w:tcMar/>
           </w:tcPr>
           <w:p wp14:textId="77777777">
             <w:pPr>
@@ -3029,6 +3085,7 @@
         <w:tc>
           <w:tcPr>
             <w:tcW w:w="1065" w:type="dxa"/>
+            <w:tcMar/>
           </w:tcPr>
           <w:p wp14:textId="77777777">
             <w:pPr>
@@ -3057,6 +3114,7 @@
         <w:tc>
           <w:tcPr>
             <w:tcW w:w="1680" w:type="dxa"/>
+            <w:tcMar/>
           </w:tcPr>
           <w:p wp14:textId="77777777">
             <w:pPr>
@@ -3088,6 +3146,7 @@
         <w:tc>
           <w:tcPr>
             <w:tcW w:w="4230" w:type="dxa"/>
+            <w:tcMar/>
           </w:tcPr>
           <w:p wp14:textId="77777777">
             <w:pPr>
@@ -3112,6 +3171,7 @@
         <w:tc>
           <w:tcPr>
             <w:tcW w:w="2220" w:type="dxa"/>
+            <w:tcMar/>
           </w:tcPr>
           <w:p wp14:textId="77777777">
             <w:pPr>
@@ -3141,6 +3201,7 @@
         <w:tc>
           <w:tcPr>
             <w:tcW w:w="1065" w:type="dxa"/>
+            <w:tcMar/>
           </w:tcPr>
           <w:p wp14:textId="77777777">
             <w:pPr>
@@ -3169,6 +3230,7 @@
         <w:tc>
           <w:tcPr>
             <w:tcW w:w="1680" w:type="dxa"/>
+            <w:tcMar/>
           </w:tcPr>
           <w:p wp14:textId="77777777">
             <w:pPr>
@@ -3200,6 +3262,7 @@
         <w:tc>
           <w:tcPr>
             <w:tcW w:w="4230" w:type="dxa"/>
+            <w:tcMar/>
           </w:tcPr>
           <w:p wp14:textId="77777777">
             <w:pPr>
@@ -3224,6 +3287,7 @@
         <w:tc>
           <w:tcPr>
             <w:tcW w:w="2220" w:type="dxa"/>
+            <w:tcMar/>
           </w:tcPr>
           <w:p wp14:textId="77777777">
             <w:pPr>
@@ -3253,6 +3317,7 @@
         <w:tc>
           <w:tcPr>
             <w:tcW w:w="1065" w:type="dxa"/>
+            <w:tcMar/>
           </w:tcPr>
           <w:p wp14:textId="77777777">
             <w:pPr>
@@ -3281,21 +3346,14 @@
         <w:tc>
           <w:tcPr>
             <w:tcW w:w="1680" w:type="dxa"/>
-          </w:tcPr>
-          <w:p wp14:textId="77777777">
-            <w:pPr>
-              <w:keepNext/>
-              <w:keepLines/>
-              <w:pBdr>
-                <w:top w:val="nil"/>
-                <w:left w:val="nil"/>
-                <w:bottom w:val="nil"/>
-                <w:right w:val="nil"/>
-                <w:between w:val="nil"/>
-              </w:pBdr>
-              <w:spacing w:before="40" w:after="40"/>
-              <w:rPr>
-                <w:color w:val="000000"/>
+            <w:tcMar/>
+          </w:tcPr>
+          <w:p wp14:textId="452EA313">
+            <w:pPr>
+              <w:keepNext w:val="1"/>
+              <w:keepLines w:val="1"/>
+              <w:spacing w:before="40" w:after="40"/>
+              <w:rPr>
                 <w:sz w:val="24"/>
                 <w:szCs w:val="24"/>
               </w:rPr>
@@ -3305,21 +3363,21 @@
                 <w:sz w:val="24"/>
                 <w:szCs w:val="24"/>
               </w:rPr>
-              <w:t>Estoque</w:t>
+              <w:t>Pets</w:t>
             </w:r>
           </w:p>
         </w:tc>
         <w:tc>
           <w:tcPr>
             <w:tcW w:w="4230" w:type="dxa"/>
-          </w:tcPr>
-          <w:p wp14:textId="77777777">
-            <w:pPr>
-              <w:keepNext/>
-              <w:keepLines/>
-              <w:spacing w:before="40" w:after="40"/>
-              <w:rPr>
-                <w:color w:val="000000"/>
+            <w:tcMar/>
+          </w:tcPr>
+          <w:p wp14:textId="6E787660">
+            <w:pPr>
+              <w:keepNext w:val="1"/>
+              <w:keepLines w:val="1"/>
+              <w:spacing w:before="40" w:after="40"/>
+              <w:rPr>
                 <w:sz w:val="24"/>
                 <w:szCs w:val="24"/>
               </w:rPr>
@@ -3329,13 +3387,14 @@
                 <w:sz w:val="24"/>
                 <w:szCs w:val="24"/>
               </w:rPr>
-              <w:t>Leva usuário para a tela de estoque</w:t>
+              <w:t>Leva usuário para a tela de Pets</w:t>
             </w:r>
           </w:p>
         </w:tc>
         <w:tc>
           <w:tcPr>
             <w:tcW w:w="2220" w:type="dxa"/>
+            <w:tcMar/>
           </w:tcPr>
           <w:p wp14:textId="77777777">
             <w:pPr>
@@ -3365,6 +3424,7 @@
         <w:tc>
           <w:tcPr>
             <w:tcW w:w="1065" w:type="dxa"/>
+            <w:tcMar/>
           </w:tcPr>
           <w:p wp14:textId="77777777">
             <w:pPr>
@@ -3393,18 +3453,12 @@
         <w:tc>
           <w:tcPr>
             <w:tcW w:w="1680" w:type="dxa"/>
-          </w:tcPr>
-          <w:p wp14:textId="77777777">
-            <w:pPr>
-              <w:keepNext/>
-              <w:keepLines/>
-              <w:pBdr>
-                <w:top w:val="nil"/>
-                <w:left w:val="nil"/>
-                <w:bottom w:val="nil"/>
-                <w:right w:val="nil"/>
-                <w:between w:val="nil"/>
-              </w:pBdr>
+            <w:tcMar/>
+          </w:tcPr>
+          <w:p wp14:textId="52C7D326">
+            <w:pPr>
+              <w:keepNext w:val="1"/>
+              <w:keepLines w:val="1"/>
               <w:spacing w:before="40" w:after="40"/>
               <w:rPr>
                 <w:color w:val="000000"/>
@@ -3417,18 +3471,19 @@
                 <w:sz w:val="24"/>
                 <w:szCs w:val="24"/>
               </w:rPr>
-              <w:t>Agendamentos</w:t>
+              <w:t>Estoque</w:t>
             </w:r>
           </w:p>
         </w:tc>
         <w:tc>
           <w:tcPr>
             <w:tcW w:w="4230" w:type="dxa"/>
-          </w:tcPr>
-          <w:p wp14:textId="77777777">
-            <w:pPr>
-              <w:keepNext/>
-              <w:keepLines/>
+            <w:tcMar/>
+          </w:tcPr>
+          <w:p wp14:textId="7574EF5B">
+            <w:pPr>
+              <w:keepNext w:val="1"/>
+              <w:keepLines w:val="1"/>
               <w:spacing w:before="40" w:after="40"/>
               <w:rPr>
                 <w:color w:val="000000"/>
@@ -3441,13 +3496,14 @@
                 <w:sz w:val="24"/>
                 <w:szCs w:val="24"/>
               </w:rPr>
-              <w:t>Leva usuário para a tela de agendamentos</w:t>
+              <w:t>Leva usuário para a tela de estoque</w:t>
             </w:r>
           </w:p>
         </w:tc>
         <w:tc>
           <w:tcPr>
             <w:tcW w:w="2220" w:type="dxa"/>
+            <w:tcMar/>
           </w:tcPr>
           <w:p wp14:textId="77777777">
             <w:pPr>
@@ -3477,6 +3533,7 @@
         <w:tc>
           <w:tcPr>
             <w:tcW w:w="1065" w:type="dxa"/>
+            <w:tcMar/>
           </w:tcPr>
           <w:p wp14:textId="77777777">
             <w:pPr>
@@ -3505,18 +3562,12 @@
         <w:tc>
           <w:tcPr>
             <w:tcW w:w="1680" w:type="dxa"/>
-          </w:tcPr>
-          <w:p wp14:textId="77777777">
-            <w:pPr>
-              <w:keepNext/>
-              <w:keepLines/>
-              <w:pBdr>
-                <w:top w:val="nil"/>
-                <w:left w:val="nil"/>
-                <w:bottom w:val="nil"/>
-                <w:right w:val="nil"/>
-                <w:between w:val="nil"/>
-              </w:pBdr>
+            <w:tcMar/>
+          </w:tcPr>
+          <w:p wp14:textId="7E597D5B">
+            <w:pPr>
+              <w:keepNext w:val="1"/>
+              <w:keepLines w:val="1"/>
               <w:spacing w:before="40" w:after="40"/>
               <w:rPr>
                 <w:color w:val="000000"/>
@@ -3529,18 +3580,19 @@
                 <w:sz w:val="24"/>
                 <w:szCs w:val="24"/>
               </w:rPr>
-              <w:t>Funcionários</w:t>
+              <w:t>Agendamentos</w:t>
             </w:r>
           </w:p>
         </w:tc>
         <w:tc>
           <w:tcPr>
             <w:tcW w:w="4230" w:type="dxa"/>
-          </w:tcPr>
-          <w:p wp14:textId="77777777">
-            <w:pPr>
-              <w:keepNext/>
-              <w:keepLines/>
+            <w:tcMar/>
+          </w:tcPr>
+          <w:p wp14:textId="76444C5D">
+            <w:pPr>
+              <w:keepNext w:val="1"/>
+              <w:keepLines w:val="1"/>
               <w:spacing w:before="40" w:after="40"/>
               <w:rPr>
                 <w:color w:val="000000"/>
@@ -3553,13 +3605,14 @@
                 <w:sz w:val="24"/>
                 <w:szCs w:val="24"/>
               </w:rPr>
-              <w:t>Leva usuário para a tela de funcionários</w:t>
+              <w:t>Leva usuário para a tela de agendamentos</w:t>
             </w:r>
           </w:p>
         </w:tc>
         <w:tc>
           <w:tcPr>
             <w:tcW w:w="2220" w:type="dxa"/>
+            <w:tcMar/>
           </w:tcPr>
           <w:p wp14:textId="77777777">
             <w:pPr>
@@ -3589,6 +3642,7 @@
         <w:tc>
           <w:tcPr>
             <w:tcW w:w="1065" w:type="dxa"/>
+            <w:tcMar/>
           </w:tcPr>
           <w:p wp14:textId="77777777">
             <w:pPr>
@@ -3617,54 +3671,57 @@
         <w:tc>
           <w:tcPr>
             <w:tcW w:w="1680" w:type="dxa"/>
-          </w:tcPr>
-          <w:p wp14:textId="77777777">
-            <w:pPr>
-              <w:keepNext/>
-              <w:keepLines/>
-              <w:pBdr>
-                <w:top w:val="nil"/>
-                <w:left w:val="nil"/>
-                <w:bottom w:val="nil"/>
-                <w:right w:val="nil"/>
-                <w:between w:val="nil"/>
-              </w:pBdr>
-              <w:spacing w:before="40" w:after="40"/>
-              <w:rPr>
-                <w:color w:val="000000"/>
-                <w:sz w:val="24"/>
-                <w:szCs w:val="24"/>
-              </w:rPr>
-            </w:pPr>
+            <w:tcMar/>
+          </w:tcPr>
+          <w:p wp14:textId="437CD82E">
+            <w:pPr>
+              <w:keepNext w:val="1"/>
+              <w:keepLines w:val="1"/>
+              <w:spacing w:before="40" w:after="40"/>
+              <w:rPr>
+                <w:color w:val="000000"/>
+                <w:sz w:val="24"/>
+                <w:szCs w:val="24"/>
+              </w:rPr>
+            </w:pPr>
+            <w:r>
+              <w:rPr>
+                <w:sz w:val="24"/>
+                <w:szCs w:val="24"/>
+              </w:rPr>
+              <w:t>Funcionários</w:t>
+            </w:r>
           </w:p>
         </w:tc>
         <w:tc>
           <w:tcPr>
             <w:tcW w:w="4230" w:type="dxa"/>
-          </w:tcPr>
-          <w:p wp14:textId="77777777">
-            <w:pPr>
-              <w:keepNext/>
-              <w:keepLines/>
-              <w:pBdr>
-                <w:top w:val="nil"/>
-                <w:left w:val="nil"/>
-                <w:bottom w:val="nil"/>
-                <w:right w:val="nil"/>
-                <w:between w:val="nil"/>
-              </w:pBdr>
-              <w:spacing w:before="40" w:after="40"/>
-              <w:rPr>
-                <w:color w:val="000000"/>
-                <w:sz w:val="24"/>
-                <w:szCs w:val="24"/>
-              </w:rPr>
-            </w:pPr>
+            <w:tcMar/>
+          </w:tcPr>
+          <w:p wp14:textId="6674E9E4">
+            <w:pPr>
+              <w:keepNext w:val="1"/>
+              <w:keepLines w:val="1"/>
+              <w:spacing w:before="40" w:after="40"/>
+              <w:rPr>
+                <w:color w:val="000000"/>
+                <w:sz w:val="24"/>
+                <w:szCs w:val="24"/>
+              </w:rPr>
+            </w:pPr>
+            <w:r>
+              <w:rPr>
+                <w:sz w:val="24"/>
+                <w:szCs w:val="24"/>
+              </w:rPr>
+              <w:t>Leva usuário para a tela de funcionários</w:t>
+            </w:r>
           </w:p>
         </w:tc>
         <w:tc>
           <w:tcPr>
             <w:tcW w:w="2220" w:type="dxa"/>
+            <w:tcMar/>
           </w:tcPr>
           <w:p wp14:textId="77777777">
             <w:pPr>
@@ -3694,6 +3751,7 @@
         <w:tc>
           <w:tcPr>
             <w:tcW w:w="1065" w:type="dxa"/>
+            <w:tcMar/>
           </w:tcPr>
           <w:p wp14:textId="77777777">
             <w:pPr>
@@ -3722,6 +3780,7 @@
         <w:tc>
           <w:tcPr>
             <w:tcW w:w="1680" w:type="dxa"/>
+            <w:tcMar/>
           </w:tcPr>
           <w:p wp14:textId="77777777">
             <w:pPr>
@@ -3746,6 +3805,7 @@
         <w:tc>
           <w:tcPr>
             <w:tcW w:w="4230" w:type="dxa"/>
+            <w:tcMar/>
           </w:tcPr>
           <w:p wp14:textId="77777777">
             <w:pPr>
@@ -3770,6 +3830,7 @@
         <w:tc>
           <w:tcPr>
             <w:tcW w:w="2220" w:type="dxa"/>
+            <w:tcMar/>
           </w:tcPr>
           <w:p wp14:textId="77777777">
             <w:pPr>
@@ -3799,6 +3860,7 @@
         <w:tc>
           <w:tcPr>
             <w:tcW w:w="1065" w:type="dxa"/>
+            <w:tcMar/>
           </w:tcPr>
           <w:p wp14:textId="77777777">
             <w:pPr>
@@ -3827,6 +3889,7 @@
         <w:tc>
           <w:tcPr>
             <w:tcW w:w="1680" w:type="dxa"/>
+            <w:tcMar/>
           </w:tcPr>
           <w:p wp14:textId="77777777">
             <w:pPr>
@@ -3851,6 +3914,7 @@
         <w:tc>
           <w:tcPr>
             <w:tcW w:w="4230" w:type="dxa"/>
+            <w:tcMar/>
           </w:tcPr>
           <w:p wp14:textId="77777777">
             <w:pPr>
@@ -3875,6 +3939,7 @@
         <w:tc>
           <w:tcPr>
             <w:tcW w:w="2220" w:type="dxa"/>
+            <w:tcMar/>
           </w:tcPr>
           <w:p wp14:textId="77777777">
             <w:pPr>

</xml_diff>